<commit_message>
Reporting of results completed
</commit_message>
<xml_diff>
--- a/report.docx
+++ b/report.docx
@@ -28,13 +28,13 @@
         <w:t xml:space="preserve">Results</w:t>
       </w:r>
     </w:p>
-    <w:bookmarkStart w:id="43" w:name="statistical-analysis"/>
+    <w:bookmarkStart w:id="20" w:name="statistical-analysis"/>
     <w:p>
       <w:pPr>
         <w:pStyle w:val="Heading1"/>
       </w:pPr>
       <w:r>
-        <w:t xml:space="preserve">Statistical Analysis</w:t>
+        <w:t xml:space="preserve">1. Statistical Analysis</w:t>
       </w:r>
     </w:p>
     <w:p>
@@ -77,7 +77,7 @@
         <w:pStyle w:val="BodyText"/>
       </w:pPr>
       <w:r>
-        <w:t xml:space="preserve">All analysis was performed in R (version 4.2.2, The R Foundation for Statistical Computing, 2022) and all data and code is presented in the supplementary materials (https://osf.io/kf9r3/). The aim of our analysis was to explore how well the Zelemiq sensor device predicted blood lactate levels as measured from capillary samples by the Biosen C-Line. The dependent variable in our model was therefore the blood lactate levels, and the independent predictor variable was the Zelemiq sensor data. A rolling mean was calculated for the Zelemiq data using a 10 sample window prior to the corresponding blood lactate values at that time point. A mixed effect model was estimated</w:t>
+        <w:t xml:space="preserve">All analysis was performed in R (version 4.2.2, The R Foundation for Statistical Computing, 2022) and all data and code is presented in the supplementary materials (https://osf.io/kf9r3/). The aim of our analysis was to explore how well the Zelemiq sensor device predicted blood lactate levels as measured from capillary samples by the Biosen C-Line. The dependent variable in our model was therefore the blood lactate levels, and the independent predictor variable was the Zelemiq sensor data. A rolling mean was calculated for the Zelemiq data using a 10 sample window prior to the corresponding blood lactate values at that time point. A linear mixed effect model was estimated</w:t>
       </w:r>
       <w:r>
         <w:t xml:space="preserve"> </w:t>
@@ -670,7 +670,7 @@
         <w:pStyle w:val="FirstParagraph"/>
       </w:pPr>
       <w:r>
-        <w:t xml:space="preserve">We initially fit the model based on the unadjusted averaged Zelemiq sensor data. However, it was clear from this initial model that the model was a poor fit to the data (see posterior predictive check here: ????) likely resulting from the considerable variance in the intercepts between participants due to very different baseline Zelemiq sensor values (see model and individual predictions here: ????). As such, we re-centered within each individual participant based upon their baseline average Zelemiq sensor value (i.e., within each participant</w:t>
+        <w:t xml:space="preserve">We initially fit the model based on the unadjusted averaged Zelemiq sensor data. However, it was clear from this initial model that the model was a poor fit to the data (see posterior predictive check here: https://osf.io/98ey6) likely resulting from the considerable variance in the intercepts between participants due to very different baseline Zelemiq sensor values (see model and individual predictions here: https://osf.io/j26ea). As such, we re-centered within each individual participant based upon their baseline average Zelemiq sensor value (i.e., within each participant</w:t>
       </w:r>
       <w:r>
         <w:t xml:space="preserve"> </w:t>
@@ -814,7 +814,7 @@
         <w:t xml:space="preserve"> </w:t>
       </w:r>
       <w:r>
-        <w:t xml:space="preserve">11.4;</w:t>
+        <w:t xml:space="preserve">22.8;</w:t>
       </w:r>
       <w:r>
         <w:t xml:space="preserve"> </w:t>
@@ -823,7 +823,7 @@
         <w:t xml:space="preserve">Kass &amp; Raftery (1995)</w:t>
       </w:r>
       <w:r>
-        <w:t xml:space="preserve">). Thus we proceeded with this model. The assumption checks for the re-centered model can be seen in the supplementary materials (see ????). We examined the marginal and conditional</w:t>
+        <w:t xml:space="preserve">). Thus we proceeded with this model. The assumption checks for the re-centered model can be seen in the supplementary materials (see https://osf.io/kbzsa). Slope parameters for the Zelemiq, both fixed and random, are divided by 100 to aid interpretability such that they refer to the change in blood lactate for a 0.01 unit change in the Zelemiq sensor value. Profile confidence intervals (CI) were calculated for all model parameters at the 95% level. We examined adjusted and unadjusted intraclass correlation coefficient (ICC) and the marginal and conditional</w:t>
       </w:r>
       <w:r>
         <w:t xml:space="preserve"> </w:t>
@@ -843,6 +843,12 @@
         </m:sSup>
       </m:oMath>
       <w:r>
+        <w:t xml:space="preserve"> </w:t>
+      </w:r>
+      <w:r>
+        <w:t xml:space="preserve">(Nakagawa et al., 2017)</w:t>
+      </w:r>
+      <w:r>
         <w:t xml:space="preserve">. Model predictions were visualised for both the conditional fixed effect, and at the individual participant level using the</w:t>
       </w:r>
       <w:r>
@@ -867,7 +873,7 @@
         <w:t xml:space="preserve">(Arel-Bundock et al., 2022)</w:t>
       </w:r>
       <w:r>
-        <w:t xml:space="preserve">. We also examined the random effects standard deviations with profile confidence intervals. The raw Zelemiq sensor data (i.e., unaveraged) was also visualised alongside the blood lactate data. All data visualisations were made using</w:t>
+        <w:t xml:space="preserve">. The raw Zelemiq sensor data (i.e., unaveraged) was also visualised alongside the blood lactate data. All data visualisations were made using</w:t>
       </w:r>
       <w:r>
         <w:t xml:space="preserve"> </w:t>
@@ -936,8 +942,1015 @@
         <w:t xml:space="preserve">.</w:t>
       </w:r>
     </w:p>
-    <w:bookmarkStart w:id="42" w:name="refs"/>
-    <w:bookmarkStart w:id="21" w:name="ref-amrhein_scientists_2019"/>
+    <w:bookmarkEnd w:id="20"/>
+    <w:bookmarkStart w:id="26" w:name="results"/>
+    <w:p>
+      <w:pPr>
+        <w:pStyle w:val="Heading1"/>
+      </w:pPr>
+      <w:r>
+        <w:t xml:space="preserve">2. Results</w:t>
+      </w:r>
+    </w:p>
+    <w:p>
+      <w:pPr>
+        <w:pStyle w:val="FirstParagraph"/>
+      </w:pPr>
+      <w:r>
+        <w:t xml:space="preserve">Model parameters estimates and confidence intervals are shown in</w:t>
+      </w:r>
+      <w:r>
+        <w:t xml:space="preserve"> </w:t>
+      </w:r>
+      <w:hyperlink w:anchor="tbl-model">
+        <w:r>
+          <w:rPr>
+            <w:rStyle w:val="Hyperlink"/>
+          </w:rPr>
+          <w:t xml:space="preserve">Table 1</w:t>
+        </w:r>
+      </w:hyperlink>
+      <w:r>
+        <w:t xml:space="preserve"> </w:t>
+      </w:r>
+      <w:r>
+        <w:t xml:space="preserve">and</w:t>
+      </w:r>
+      <w:r>
+        <w:t xml:space="preserve"> </w:t>
+      </w:r>
+      <w:hyperlink w:anchor="fig-model">
+        <w:r>
+          <w:rPr>
+            <w:rStyle w:val="Hyperlink"/>
+          </w:rPr>
+          <w:t xml:space="preserve">Figure 1</w:t>
+        </w:r>
+      </w:hyperlink>
+      <w:r>
+        <w:t xml:space="preserve"> </w:t>
+      </w:r>
+      <w:r>
+        <w:t xml:space="preserve">shows the raw data and model predictions for each individual participant in addition to the conditional model predictions. The fixed effect for the intercept corresponded to a blood lactate value of 1.35[95%CI 0.87 to 1.83]</w:t>
+      </w:r>
+      <w:r>
+        <w:t xml:space="preserve"> </w:t>
+      </w:r>
+      <m:oMath>
+        <m:r>
+          <m:rPr>
+            <m:nor/>
+            <m:sty m:val="p"/>
+          </m:rPr>
+          <m:t>mmol</m:t>
+        </m:r>
+        <m:r>
+          <m:rPr>
+            <m:sty m:val="p"/>
+          </m:rPr>
+          <m:t>⋅</m:t>
+        </m:r>
+        <m:sSup>
+          <m:e>
+            <m:r>
+              <m:t>L</m:t>
+            </m:r>
+          </m:e>
+          <m:sup>
+            <m:r>
+              <m:rPr>
+                <m:sty m:val="p"/>
+              </m:rPr>
+              <m:t>−</m:t>
+            </m:r>
+            <m:r>
+              <m:t>1</m:t>
+            </m:r>
+          </m:sup>
+        </m:sSup>
+      </m:oMath>
+      <w:r>
+        <w:t xml:space="preserve"> </w:t>
+      </w:r>
+      <w:r>
+        <w:t xml:space="preserve">and the fixed effect for the slope suggested that blood lactate increased by 0.7[95%CI 0.48 to 1.02]</w:t>
+      </w:r>
+      <w:r>
+        <w:t xml:space="preserve"> </w:t>
+      </w:r>
+      <m:oMath>
+        <m:r>
+          <m:rPr>
+            <m:nor/>
+            <m:sty m:val="p"/>
+          </m:rPr>
+          <m:t>mmol</m:t>
+        </m:r>
+        <m:r>
+          <m:rPr>
+            <m:sty m:val="p"/>
+          </m:rPr>
+          <m:t>⋅</m:t>
+        </m:r>
+        <m:sSup>
+          <m:e>
+            <m:r>
+              <m:t>L</m:t>
+            </m:r>
+          </m:e>
+          <m:sup>
+            <m:r>
+              <m:rPr>
+                <m:sty m:val="p"/>
+              </m:rPr>
+              <m:t>−</m:t>
+            </m:r>
+            <m:r>
+              <m:t>1</m:t>
+            </m:r>
+          </m:sup>
+        </m:sSup>
+      </m:oMath>
+      <w:r>
+        <w:t xml:space="preserve"> </w:t>
+      </w:r>
+      <w:r>
+        <w:t xml:space="preserve">per 0.01 unit increase in the Zelemiq sensor value (see</w:t>
+      </w:r>
+      <w:r>
+        <w:t xml:space="preserve"> </w:t>
+      </w:r>
+      <w:hyperlink w:anchor="fig-model">
+        <w:r>
+          <w:rPr>
+            <w:rStyle w:val="Hyperlink"/>
+          </w:rPr>
+          <w:t xml:space="preserve">Figure 1</w:t>
+        </w:r>
+      </w:hyperlink>
+      <w:r>
+        <w:t xml:space="preserve"> </w:t>
+      </w:r>
+      <w:r>
+        <w:t xml:space="preserve">(C)).</w:t>
+      </w:r>
+    </w:p>
+    <w:bookmarkStart w:id="21" w:name="tbl-model"/>
+    <w:p>
+      <w:pPr>
+        <w:pStyle w:val="TableCaption"/>
+      </w:pPr>
+      <w:r>
+        <w:t xml:space="preserve">Table 1: Model parameter estimates for both fixed and random effects.</w:t>
+      </w:r>
+    </w:p>
+    <w:tbl>
+      <w:tblPr>
+        <w:tblStyle w:val="Table"/>
+        <w:tblW w:type="auto" w:w="0"/>
+        <w:tblLook w:firstRow="1" w:lastRow="1" w:firstColumn="0" w:lastColumn="0" w:noHBand="0" w:noVBand="0" w:val="0020"/>
+        <w:jc w:val="start"/>
+        <w:tblCaption w:val="Table 1: Model parameter estimates for both fixed and random effects."/>
+      </w:tblPr>
+      <w:tblGrid>
+        <w:gridCol w:w="1980"/>
+        <w:gridCol w:w="1980"/>
+        <w:gridCol w:w="1980"/>
+        <w:gridCol w:w="1980"/>
+      </w:tblGrid>
+      <w:tr>
+        <w:trPr>
+          <w:tblHeader w:val="true"/>
+        </w:trPr>
+        <w:tc>
+          <w:tcPr/>
+          <w:p>
+            <w:pPr>
+              <w:pStyle w:val="Compact"/>
+              <w:jc w:val="left"/>
+            </w:pPr>
+            <w:r>
+              <w:t xml:space="preserve">Model Term</w:t>
+            </w:r>
+          </w:p>
+        </w:tc>
+        <w:tc>
+          <w:tcPr/>
+          <w:p>
+            <w:pPr>
+              <w:pStyle w:val="Compact"/>
+              <w:jc w:val="center"/>
+            </w:pPr>
+            <w:r>
+              <w:t xml:space="preserve">Estimate</w:t>
+            </w:r>
+          </w:p>
+        </w:tc>
+        <w:tc>
+          <w:tcPr/>
+          <w:p>
+            <w:pPr>
+              <w:pStyle w:val="Compact"/>
+              <w:jc w:val="center"/>
+            </w:pPr>
+            <w:r>
+              <w:t xml:space="preserve">Lower 95% CI</w:t>
+            </w:r>
+          </w:p>
+        </w:tc>
+        <w:tc>
+          <w:tcPr/>
+          <w:p>
+            <w:pPr>
+              <w:pStyle w:val="Compact"/>
+              <w:jc w:val="center"/>
+            </w:pPr>
+            <w:r>
+              <w:t xml:space="preserve">Upper 95% CI</w:t>
+            </w:r>
+          </w:p>
+        </w:tc>
+      </w:tr>
+      <w:tr>
+        <w:tc>
+          <w:tcPr>
+            <w:gridSpan w:val="4"/>
+          </w:tcPr>
+          <w:p>
+            <w:pPr>
+              <w:pStyle w:val="Compact"/>
+              <w:jc w:val="left"/>
+            </w:pPr>
+            <w:r>
+              <w:rPr>
+                <w:bCs/>
+                <w:b/>
+              </w:rPr>
+              <w:t xml:space="preserve">Fixed Effects</w:t>
+            </w:r>
+          </w:p>
+        </w:tc>
+      </w:tr>
+      <w:tr>
+        <w:tc>
+          <w:tcPr/>
+          <w:p>
+            <w:pPr>
+              <w:pStyle w:val="Compact"/>
+              <w:jc w:val="left"/>
+            </w:pPr>
+            <w:r>
+              <w:t xml:space="preserve">Intercept</w:t>
+            </w:r>
+          </w:p>
+        </w:tc>
+        <w:tc>
+          <w:tcPr/>
+          <w:p>
+            <w:pPr>
+              <w:pStyle w:val="Compact"/>
+              <w:jc w:val="center"/>
+            </w:pPr>
+            <w:r>
+              <w:t xml:space="preserve">1.35</w:t>
+            </w:r>
+          </w:p>
+        </w:tc>
+        <w:tc>
+          <w:tcPr/>
+          <w:p>
+            <w:pPr>
+              <w:pStyle w:val="Compact"/>
+              <w:jc w:val="center"/>
+            </w:pPr>
+            <w:r>
+              <w:t xml:space="preserve">0.87</w:t>
+            </w:r>
+          </w:p>
+        </w:tc>
+        <w:tc>
+          <w:tcPr/>
+          <w:p>
+            <w:pPr>
+              <w:pStyle w:val="Compact"/>
+              <w:jc w:val="center"/>
+            </w:pPr>
+            <w:r>
+              <w:t xml:space="preserve">1.83</w:t>
+            </w:r>
+          </w:p>
+        </w:tc>
+      </w:tr>
+      <w:tr>
+        <w:tc>
+          <w:tcPr/>
+          <w:p>
+            <w:pPr>
+              <w:pStyle w:val="Compact"/>
+              <w:jc w:val="left"/>
+            </w:pPr>
+            <w:r>
+              <w:t xml:space="preserve">Zelemiq</w:t>
+            </w:r>
+          </w:p>
+        </w:tc>
+        <w:tc>
+          <w:tcPr/>
+          <w:p>
+            <w:pPr>
+              <w:pStyle w:val="Compact"/>
+              <w:jc w:val="center"/>
+            </w:pPr>
+            <w:r>
+              <w:t xml:space="preserve">0.70</w:t>
+            </w:r>
+          </w:p>
+        </w:tc>
+        <w:tc>
+          <w:tcPr/>
+          <w:p>
+            <w:pPr>
+              <w:pStyle w:val="Compact"/>
+              <w:jc w:val="center"/>
+            </w:pPr>
+            <w:r>
+              <w:t xml:space="preserve">0.48</w:t>
+            </w:r>
+          </w:p>
+        </w:tc>
+        <w:tc>
+          <w:tcPr/>
+          <w:p>
+            <w:pPr>
+              <w:pStyle w:val="Compact"/>
+              <w:jc w:val="center"/>
+            </w:pPr>
+            <w:r>
+              <w:t xml:space="preserve">1.02</w:t>
+            </w:r>
+          </w:p>
+        </w:tc>
+      </w:tr>
+      <w:tr>
+        <w:tc>
+          <w:tcPr>
+            <w:gridSpan w:val="4"/>
+          </w:tcPr>
+          <w:p>
+            <w:pPr>
+              <w:pStyle w:val="Compact"/>
+              <w:jc w:val="left"/>
+            </w:pPr>
+            <w:r>
+              <w:rPr>
+                <w:bCs/>
+                <w:b/>
+              </w:rPr>
+              <w:t xml:space="preserve">Random Effects</w:t>
+            </w:r>
+          </w:p>
+        </w:tc>
+      </w:tr>
+      <w:tr>
+        <w:tc>
+          <w:tcPr/>
+          <w:p>
+            <w:pPr>
+              <w:pStyle w:val="Compact"/>
+              <w:jc w:val="left"/>
+            </w:pPr>
+            <w:r>
+              <w:t xml:space="preserve">$\sigma_{Intercept}$</w:t>
+            </w:r>
+          </w:p>
+        </w:tc>
+        <w:tc>
+          <w:tcPr/>
+          <w:p>
+            <w:pPr>
+              <w:pStyle w:val="Compact"/>
+              <w:jc w:val="center"/>
+            </w:pPr>
+            <w:r>
+              <w:t xml:space="preserve">0.52</w:t>
+            </w:r>
+          </w:p>
+        </w:tc>
+        <w:tc>
+          <w:tcPr/>
+          <w:p>
+            <w:pPr>
+              <w:pStyle w:val="Compact"/>
+              <w:jc w:val="center"/>
+            </w:pPr>
+            <w:r>
+              <w:t xml:space="preserve">0.15</w:t>
+            </w:r>
+          </w:p>
+        </w:tc>
+        <w:tc>
+          <w:tcPr/>
+          <w:p>
+            <w:pPr>
+              <w:pStyle w:val="Compact"/>
+              <w:jc w:val="center"/>
+            </w:pPr>
+            <w:r>
+              <w:t xml:space="preserve">1.03</w:t>
+            </w:r>
+          </w:p>
+        </w:tc>
+      </w:tr>
+      <w:tr>
+        <w:tc>
+          <w:tcPr/>
+          <w:p>
+            <w:pPr>
+              <w:pStyle w:val="Compact"/>
+              <w:jc w:val="left"/>
+            </w:pPr>
+            <w:r>
+              <w:t xml:space="preserve">$\sigma_{Zelemiq}$</w:t>
+            </w:r>
+          </w:p>
+        </w:tc>
+        <w:tc>
+          <w:tcPr/>
+          <w:p>
+            <w:pPr>
+              <w:pStyle w:val="Compact"/>
+              <w:jc w:val="center"/>
+            </w:pPr>
+            <w:r>
+              <w:t xml:space="preserve">0.28</w:t>
+            </w:r>
+          </w:p>
+        </w:tc>
+        <w:tc>
+          <w:tcPr/>
+          <w:p>
+            <w:pPr>
+              <w:pStyle w:val="Compact"/>
+              <w:jc w:val="center"/>
+            </w:pPr>
+            <w:r>
+              <w:t xml:space="preserve">0.10</w:t>
+            </w:r>
+          </w:p>
+        </w:tc>
+        <w:tc>
+          <w:tcPr/>
+          <w:p>
+            <w:pPr>
+              <w:pStyle w:val="Compact"/>
+              <w:jc w:val="center"/>
+            </w:pPr>
+            <w:r>
+              <w:t xml:space="preserve">0.68</w:t>
+            </w:r>
+          </w:p>
+        </w:tc>
+      </w:tr>
+      <w:tr>
+        <w:tc>
+          <w:tcPr/>
+          <w:p>
+            <w:pPr>
+              <w:pStyle w:val="Compact"/>
+              <w:jc w:val="left"/>
+            </w:pPr>
+            <w:r>
+              <w:t xml:space="preserve">$\rho_{Intercept:Zelemiq}$</w:t>
+            </w:r>
+          </w:p>
+        </w:tc>
+        <w:tc>
+          <w:tcPr/>
+          <w:p>
+            <w:pPr>
+              <w:pStyle w:val="Compact"/>
+              <w:jc w:val="center"/>
+            </w:pPr>
+            <w:r>
+              <w:t xml:space="preserve">0.66</w:t>
+            </w:r>
+          </w:p>
+        </w:tc>
+        <w:tc>
+          <w:tcPr/>
+          <w:p>
+            <w:pPr>
+              <w:pStyle w:val="Compact"/>
+              <w:jc w:val="center"/>
+            </w:pPr>
+            <w:r>
+              <w:t xml:space="preserve">-0.30</w:t>
+            </w:r>
+          </w:p>
+        </w:tc>
+        <w:tc>
+          <w:tcPr/>
+          <w:p>
+            <w:pPr>
+              <w:pStyle w:val="Compact"/>
+              <w:jc w:val="center"/>
+            </w:pPr>
+            <w:r>
+              <w:t xml:space="preserve">1.00</w:t>
+            </w:r>
+          </w:p>
+        </w:tc>
+      </w:tr>
+      <w:tr>
+        <w:tc>
+          <w:tcPr/>
+          <w:p>
+            <w:pPr>
+              <w:pStyle w:val="Compact"/>
+              <w:jc w:val="left"/>
+            </w:pPr>
+            <w:r>
+              <w:t xml:space="preserve">$\sigma_{Residual}$</w:t>
+            </w:r>
+          </w:p>
+        </w:tc>
+        <w:tc>
+          <w:tcPr/>
+          <w:p>
+            <w:pPr>
+              <w:pStyle w:val="Compact"/>
+              <w:jc w:val="center"/>
+            </w:pPr>
+            <w:r>
+              <w:t xml:space="preserve">0.78</w:t>
+            </w:r>
+          </w:p>
+        </w:tc>
+        <w:tc>
+          <w:tcPr/>
+          <w:p>
+            <w:pPr>
+              <w:pStyle w:val="Compact"/>
+              <w:jc w:val="center"/>
+            </w:pPr>
+            <w:r>
+              <w:t xml:space="preserve">0.64</w:t>
+            </w:r>
+          </w:p>
+        </w:tc>
+        <w:tc>
+          <w:tcPr/>
+          <w:p>
+            <w:pPr>
+              <w:pStyle w:val="Compact"/>
+              <w:jc w:val="center"/>
+            </w:pPr>
+            <w:r>
+              <w:t xml:space="preserve">1.00</w:t>
+            </w:r>
+          </w:p>
+        </w:tc>
+      </w:tr>
+      <w:tr>
+        <w:tc>
+          <w:tcPr/>
+          <w:p>
+            <w:pPr>
+              <w:pStyle w:val="Compact"/>
+              <w:jc w:val="left"/>
+            </w:pPr>
+            <w:r>
+              <w:t xml:space="preserve">Note:</w:t>
+            </w:r>
+            <w:r>
+              <w:t xml:space="preserve"> </w:t>
+            </w:r>
+          </w:p>
+        </w:tc>
+        <w:tc>
+          <w:tcPr/>
+          <w:p>
+            <w:pPr>
+              <w:pStyle w:val="Compact"/>
+            </w:pPr>
+          </w:p>
+        </w:tc>
+        <w:tc>
+          <w:tcPr/>
+          <w:p>
+            <w:pPr>
+              <w:pStyle w:val="Compact"/>
+            </w:pPr>
+          </w:p>
+        </w:tc>
+        <w:tc>
+          <w:tcPr/>
+          <w:p>
+            <w:pPr>
+              <w:pStyle w:val="Compact"/>
+            </w:pPr>
+          </w:p>
+        </w:tc>
+      </w:tr>
+      <w:tr>
+        <w:tc>
+          <w:tcPr/>
+          <w:p>
+            <w:pPr>
+              <w:pStyle w:val="Compact"/>
+              <w:jc w:val="left"/>
+            </w:pPr>
+            <w:r>
+              <w:t xml:space="preserve"> </w:t>
+            </w:r>
+            <w:r>
+              <w:t xml:space="preserve">CI = confidence interval</w:t>
+            </w:r>
+          </w:p>
+        </w:tc>
+        <w:tc>
+          <w:tcPr/>
+          <w:p>
+            <w:pPr>
+              <w:pStyle w:val="Compact"/>
+            </w:pPr>
+          </w:p>
+        </w:tc>
+        <w:tc>
+          <w:tcPr/>
+          <w:p>
+            <w:pPr>
+              <w:pStyle w:val="Compact"/>
+            </w:pPr>
+          </w:p>
+        </w:tc>
+        <w:tc>
+          <w:tcPr/>
+          <w:p>
+            <w:pPr>
+              <w:pStyle w:val="Compact"/>
+            </w:pPr>
+          </w:p>
+        </w:tc>
+      </w:tr>
+      <w:tr>
+        <w:tc>
+          <w:tcPr/>
+          <w:p>
+            <w:pPr>
+              <w:pStyle w:val="Compact"/>
+              <w:jc w:val="left"/>
+            </w:pPr>
+            <w:r>
+              <w:t xml:space="preserve"> </w:t>
+            </w:r>
+            <w:r>
+              <w:t xml:space="preserve">Slopes for Zelemiq divided by 100 to aid interpretation such that they refer to the change in blood lactate for a 0.01 unit change in the Zelemiq sensor value</w:t>
+            </w:r>
+          </w:p>
+        </w:tc>
+        <w:tc>
+          <w:tcPr/>
+          <w:p>
+            <w:pPr>
+              <w:pStyle w:val="Compact"/>
+            </w:pPr>
+          </w:p>
+        </w:tc>
+        <w:tc>
+          <w:tcPr/>
+          <w:p>
+            <w:pPr>
+              <w:pStyle w:val="Compact"/>
+            </w:pPr>
+          </w:p>
+        </w:tc>
+        <w:tc>
+          <w:tcPr/>
+          <w:p>
+            <w:pPr>
+              <w:pStyle w:val="Compact"/>
+            </w:pPr>
+          </w:p>
+        </w:tc>
+      </w:tr>
+    </w:tbl>
+    <w:bookmarkEnd w:id="21"/>
+    <w:p>
+      <w:pPr>
+        <w:pStyle w:val="BodyText"/>
+      </w:pPr>
+      <w:r>
+        <w:t xml:space="preserve"> </w:t>
+      </w:r>
+    </w:p>
+    <w:tbl>
+      <w:tblPr>
+        <w:tblStyle w:val="Table"/>
+        <w:tblW w:type="pct" w:w="5000"/>
+        <w:tblLook w:firstRow="0" w:lastRow="0" w:firstColumn="0" w:lastColumn="0" w:noHBand="0" w:noVBand="0" w:val="0000"/>
+        <w:jc w:val="start"/>
+      </w:tblPr>
+      <w:tblGrid>
+        <w:gridCol w:w="7920"/>
+      </w:tblGrid>
+      <w:tr>
+        <w:tc>
+          <w:tcPr/>
+          <w:bookmarkStart w:id="25" w:name="fig-model"/>
+          <w:p>
+            <w:pPr>
+              <w:jc w:val="center"/>
+            </w:pPr>
+            <w:r>
+              <w:drawing>
+                <wp:inline>
+                  <wp:extent cx="5334000" cy="2667000"/>
+                  <wp:effectExtent b="0" l="0" r="0" t="0"/>
+                  <wp:docPr descr="" title="" id="23" name="Picture"/>
+                  <a:graphic>
+                    <a:graphicData uri="http://schemas.openxmlformats.org/drawingml/2006/picture">
+                      <pic:pic>
+                        <pic:nvPicPr>
+                          <pic:cNvPr descr="report_files/figure-docx/fig-model-1.png" id="24" name="Picture"/>
+                          <pic:cNvPicPr>
+                            <a:picLocks noChangeArrowheads="1" noChangeAspect="1"/>
+                          </pic:cNvPicPr>
+                        </pic:nvPicPr>
+                        <pic:blipFill>
+                          <a:blip r:embed="rId22"/>
+                          <a:stretch>
+                            <a:fillRect/>
+                          </a:stretch>
+                        </pic:blipFill>
+                        <pic:spPr bwMode="auto">
+                          <a:xfrm>
+                            <a:off x="0" y="0"/>
+                            <a:ext cx="5334000" cy="2667000"/>
+                          </a:xfrm>
+                          <a:prstGeom prst="rect">
+                            <a:avLst/>
+                          </a:prstGeom>
+                          <a:noFill/>
+                          <a:ln w="9525">
+                            <a:noFill/>
+                            <a:headEnd/>
+                            <a:tailEnd/>
+                          </a:ln>
+                        </pic:spPr>
+                      </pic:pic>
+                    </a:graphicData>
+                  </a:graphic>
+                </wp:inline>
+              </w:drawing>
+            </w:r>
+          </w:p>
+          <w:p>
+            <w:pPr>
+              <w:jc w:val="center"/>
+            </w:pPr>
+            <w:pPr>
+              <w:jc w:val="start"/>
+              <w:spacing w:before="200"/>
+              <w:pStyle w:val="ImageCaption"/>
+            </w:pPr>
+            <w:r>
+              <w:t xml:space="preserve">Figure 1: Panel (A) shows the raw Zelemiq sensor output and Biosen C-Line blood lactate during the course of the incremental test where time has been normalised to 0-100% of the test duration with a locally estimated scatter smooth (LOESS) curve for each, panel (B) shows the individual participant level predicted values (thick lines) with 95% confidence intervals (ribbons) from the fitted model, and panel (C) shows the conditional model predicted values (thick lines) with 95% confidence intervals (ribbons). Individual points in each panel are the individual observed values of data.</w:t>
+            </w:r>
+          </w:p>
+          <w:bookmarkEnd w:id="25"/>
+        </w:tc>
+      </w:tr>
+    </w:tbl>
+    <w:p>
+      <w:pPr>
+        <w:pStyle w:val="BodyText"/>
+      </w:pPr>
+      <w:r>
+        <w:t xml:space="preserve">Considering the random effects there was not substantial variance in the individual participant intercept values with a</w:t>
+      </w:r>
+      <w:r>
+        <w:t xml:space="preserve"> </w:t>
+      </w:r>
+      <m:oMath>
+        <m:sSub>
+          <m:e>
+            <m:r>
+              <m:t>σ</m:t>
+            </m:r>
+          </m:e>
+          <m:sub>
+            <m:r>
+              <m:t>I</m:t>
+            </m:r>
+            <m:r>
+              <m:t>n</m:t>
+            </m:r>
+            <m:r>
+              <m:t>t</m:t>
+            </m:r>
+            <m:r>
+              <m:t>e</m:t>
+            </m:r>
+            <m:r>
+              <m:t>r</m:t>
+            </m:r>
+            <m:r>
+              <m:t>c</m:t>
+            </m:r>
+            <m:r>
+              <m:t>e</m:t>
+            </m:r>
+            <m:r>
+              <m:t>p</m:t>
+            </m:r>
+            <m:r>
+              <m:t>t</m:t>
+            </m:r>
+          </m:sub>
+        </m:sSub>
+      </m:oMath>
+      <w:r>
+        <w:t xml:space="preserve"> </w:t>
+      </w:r>
+      <w:r>
+        <w:t xml:space="preserve">= 0.52[95%CI 0.15 to 1.03]</w:t>
+      </w:r>
+      <w:r>
+        <w:t xml:space="preserve"> </w:t>
+      </w:r>
+      <m:oMath>
+        <m:r>
+          <m:rPr>
+            <m:nor/>
+            <m:sty m:val="p"/>
+          </m:rPr>
+          <m:t>mmol</m:t>
+        </m:r>
+        <m:r>
+          <m:rPr>
+            <m:sty m:val="p"/>
+          </m:rPr>
+          <m:t>⋅</m:t>
+        </m:r>
+        <m:sSup>
+          <m:e>
+            <m:r>
+              <m:t>L</m:t>
+            </m:r>
+          </m:e>
+          <m:sup>
+            <m:r>
+              <m:rPr>
+                <m:sty m:val="p"/>
+              </m:rPr>
+              <m:t>−</m:t>
+            </m:r>
+            <m:r>
+              <m:t>1</m:t>
+            </m:r>
+          </m:sup>
+        </m:sSup>
+      </m:oMath>
+      <w:r>
+        <w:t xml:space="preserve"> </w:t>
+      </w:r>
+      <w:r>
+        <w:t xml:space="preserve">reflecting typical variance in resting blood lactate. However, there was more conspicuous variance in the slopes across individual participants with a</w:t>
+      </w:r>
+      <w:r>
+        <w:t xml:space="preserve"> </w:t>
+      </w:r>
+      <m:oMath>
+        <m:sSub>
+          <m:e>
+            <m:r>
+              <m:t>σ</m:t>
+            </m:r>
+          </m:e>
+          <m:sub>
+            <m:r>
+              <m:t>Z</m:t>
+            </m:r>
+            <m:r>
+              <m:t>e</m:t>
+            </m:r>
+            <m:r>
+              <m:t>l</m:t>
+            </m:r>
+            <m:r>
+              <m:t>e</m:t>
+            </m:r>
+            <m:r>
+              <m:t>m</m:t>
+            </m:r>
+            <m:r>
+              <m:t>i</m:t>
+            </m:r>
+            <m:r>
+              <m:t>q</m:t>
+            </m:r>
+          </m:sub>
+        </m:sSub>
+      </m:oMath>
+      <w:r>
+        <w:t xml:space="preserve"> </w:t>
+      </w:r>
+      <w:r>
+        <w:t xml:space="preserve">= 0.28[95%CI 0.1 to 0.68]</w:t>
+      </w:r>
+      <w:r>
+        <w:t xml:space="preserve"> </w:t>
+      </w:r>
+      <m:oMath>
+        <m:r>
+          <m:rPr>
+            <m:nor/>
+            <m:sty m:val="p"/>
+          </m:rPr>
+          <m:t>mmol</m:t>
+        </m:r>
+        <m:r>
+          <m:rPr>
+            <m:sty m:val="p"/>
+          </m:rPr>
+          <m:t>⋅</m:t>
+        </m:r>
+        <m:sSup>
+          <m:e>
+            <m:r>
+              <m:t>L</m:t>
+            </m:r>
+          </m:e>
+          <m:sup>
+            <m:r>
+              <m:rPr>
+                <m:sty m:val="p"/>
+              </m:rPr>
+              <m:t>−</m:t>
+            </m:r>
+            <m:r>
+              <m:t>1</m:t>
+            </m:r>
+          </m:sup>
+        </m:sSup>
+      </m:oMath>
+      <w:r>
+        <w:t xml:space="preserve">. The variation in slopes can be seen clearly in</w:t>
+      </w:r>
+      <w:r>
+        <w:t xml:space="preserve"> </w:t>
+      </w:r>
+      <w:hyperlink w:anchor="fig-model">
+        <w:r>
+          <w:rPr>
+            <w:rStyle w:val="Hyperlink"/>
+          </w:rPr>
+          <w:t xml:space="preserve">Figure 1</w:t>
+        </w:r>
+      </w:hyperlink>
+      <w:r>
+        <w:t xml:space="preserve"> </w:t>
+      </w:r>
+      <w:r>
+        <w:t xml:space="preserve">(B). Both the adjusted compared with the unadjusted ICC (adjusted = 0.7836638, unadjusted = 0.2547551), and the marginal compared with the condition</w:t>
+      </w:r>
+      <w:r>
+        <w:t xml:space="preserve"> </w:t>
+      </w:r>
+      <m:oMath>
+        <m:sSup>
+          <m:e>
+            <m:r>
+              <m:t>R</m:t>
+            </m:r>
+          </m:e>
+          <m:sup>
+            <m:r>
+              <m:t>2</m:t>
+            </m:r>
+          </m:sup>
+        </m:sSup>
+      </m:oMath>
+      <w:r>
+        <w:t xml:space="preserve"> </w:t>
+      </w:r>
+      <w:r>
+        <w:t xml:space="preserve">(marginal = 0.6749179, conditional = 0.929673) suggested that the majority of variance in the model was attributable to the individual participant level.</w:t>
+      </w:r>
+    </w:p>
+    <w:bookmarkEnd w:id="26"/>
+    <w:bookmarkStart w:id="52" w:name="references"/>
+    <w:p>
+      <w:pPr>
+        <w:pStyle w:val="Heading1"/>
+      </w:pPr>
+      <w:r>
+        <w:t xml:space="preserve">3. References</w:t>
+      </w:r>
+    </w:p>
+    <w:bookmarkStart w:id="51" w:name="refs"/>
+    <w:bookmarkStart w:id="28" w:name="ref-amrhein_scientists_2019"/>
     <w:p>
       <w:pPr>
         <w:pStyle w:val="Bibliography"/>
@@ -974,7 +1987,7 @@
       <w:r>
         <w:t xml:space="preserve"> </w:t>
       </w:r>
-      <w:hyperlink r:id="rId20">
+      <w:hyperlink r:id="rId27">
         <w:r>
           <w:rPr>
             <w:rStyle w:val="Hyperlink"/>
@@ -983,8 +1996,8 @@
         </w:r>
       </w:hyperlink>
     </w:p>
-    <w:bookmarkEnd w:id="21"/>
-    <w:bookmarkStart w:id="23" w:name="ref-amrhein_inferential_2019"/>
+    <w:bookmarkEnd w:id="28"/>
+    <w:bookmarkStart w:id="30" w:name="ref-amrhein_inferential_2019"/>
     <w:p>
       <w:pPr>
         <w:pStyle w:val="Bibliography"/>
@@ -1114,7 +2127,7 @@
       <w:r>
         <w:t xml:space="preserve"> </w:t>
       </w:r>
-      <w:hyperlink r:id="rId22">
+      <w:hyperlink r:id="rId29">
         <w:r>
           <w:rPr>
             <w:rStyle w:val="Hyperlink"/>
@@ -1123,8 +2136,8 @@
         </w:r>
       </w:hyperlink>
     </w:p>
-    <w:bookmarkEnd w:id="23"/>
-    <w:bookmarkStart w:id="25" w:name="ref-arel-bundock_marginaleffects_2022"/>
+    <w:bookmarkEnd w:id="30"/>
+    <w:bookmarkStart w:id="32" w:name="ref-arel-bundock_marginaleffects_2022"/>
     <w:p>
       <w:pPr>
         <w:pStyle w:val="Bibliography"/>
@@ -1253,7 +2266,7 @@
       <w:r>
         <w:t xml:space="preserve"> </w:t>
       </w:r>
-      <w:hyperlink r:id="rId24">
+      <w:hyperlink r:id="rId31">
         <w:r>
           <w:rPr>
             <w:rStyle w:val="Hyperlink"/>
@@ -1262,8 +2275,8 @@
         </w:r>
       </w:hyperlink>
     </w:p>
-    <w:bookmarkEnd w:id="25"/>
-    <w:bookmarkStart w:id="27" w:name="ref-bates_lme4_2023"/>
+    <w:bookmarkEnd w:id="32"/>
+    <w:bookmarkStart w:id="34" w:name="ref-bates_lme4_2023"/>
     <w:p>
       <w:pPr>
         <w:pStyle w:val="Bibliography"/>
@@ -1385,7 +2398,7 @@
       <w:r>
         <w:t xml:space="preserve"> </w:t>
       </w:r>
-      <w:hyperlink r:id="rId26">
+      <w:hyperlink r:id="rId33">
         <w:r>
           <w:rPr>
             <w:rStyle w:val="Hyperlink"/>
@@ -1394,8 +2407,8 @@
         </w:r>
       </w:hyperlink>
     </w:p>
-    <w:bookmarkEnd w:id="27"/>
-    <w:bookmarkStart w:id="29" w:name="ref-cumming_new_2014"/>
+    <w:bookmarkEnd w:id="34"/>
+    <w:bookmarkStart w:id="36" w:name="ref-cumming_new_2014"/>
     <w:p>
       <w:pPr>
         <w:pStyle w:val="Bibliography"/>
@@ -1468,7 +2481,7 @@
       <w:r>
         <w:t xml:space="preserve"> </w:t>
       </w:r>
-      <w:hyperlink r:id="rId28">
+      <w:hyperlink r:id="rId35">
         <w:r>
           <w:rPr>
             <w:rStyle w:val="Hyperlink"/>
@@ -1477,8 +2490,8 @@
         </w:r>
       </w:hyperlink>
     </w:p>
-    <w:bookmarkEnd w:id="29"/>
-    <w:bookmarkStart w:id="31" w:name="ref-kass_bayes_1995"/>
+    <w:bookmarkEnd w:id="36"/>
+    <w:bookmarkStart w:id="38" w:name="ref-kass_bayes_1995"/>
     <w:p>
       <w:pPr>
         <w:pStyle w:val="Bibliography"/>
@@ -1524,7 +2537,7 @@
       <w:r>
         <w:t xml:space="preserve"> </w:t>
       </w:r>
-      <w:hyperlink r:id="rId30">
+      <w:hyperlink r:id="rId37">
         <w:r>
           <w:rPr>
             <w:rStyle w:val="Hyperlink"/>
@@ -1533,8 +2546,8 @@
         </w:r>
       </w:hyperlink>
     </w:p>
-    <w:bookmarkEnd w:id="31"/>
-    <w:bookmarkStart w:id="33" w:name="ref-kay_tidybayes_2022"/>
+    <w:bookmarkEnd w:id="38"/>
+    <w:bookmarkStart w:id="40" w:name="ref-kay_tidybayes_2022"/>
     <w:p>
       <w:pPr>
         <w:pStyle w:val="Bibliography"/>
@@ -1642,7 +2655,7 @@
       <w:r>
         <w:t xml:space="preserve"> </w:t>
       </w:r>
-      <w:hyperlink r:id="rId32">
+      <w:hyperlink r:id="rId39">
         <w:r>
           <w:rPr>
             <w:rStyle w:val="Hyperlink"/>
@@ -1651,8 +2664,8 @@
         </w:r>
       </w:hyperlink>
     </w:p>
-    <w:bookmarkEnd w:id="33"/>
-    <w:bookmarkStart w:id="35" w:name="ref-mcshane_abandon_2019"/>
+    <w:bookmarkEnd w:id="40"/>
+    <w:bookmarkStart w:id="42" w:name="ref-mcshane_abandon_2019"/>
     <w:p>
       <w:pPr>
         <w:pStyle w:val="Bibliography"/>
@@ -1704,7 +2717,7 @@
       <w:r>
         <w:t xml:space="preserve"> </w:t>
       </w:r>
-      <w:hyperlink r:id="rId34">
+      <w:hyperlink r:id="rId41">
         <w:r>
           <w:rPr>
             <w:rStyle w:val="Hyperlink"/>
@@ -1713,13 +2726,72 @@
         </w:r>
       </w:hyperlink>
     </w:p>
-    <w:bookmarkEnd w:id="35"/>
-    <w:bookmarkStart w:id="37" w:name="ref-pedersen_patchwork_2022"/>
+    <w:bookmarkEnd w:id="42"/>
+    <w:bookmarkStart w:id="44" w:name="ref-nakagawa_coefficient_2017"/>
     <w:p>
       <w:pPr>
         <w:pStyle w:val="Bibliography"/>
       </w:pPr>
       <w:r>
+        <w:t xml:space="preserve">Nakagawa, S., Johnson, P. C. D., &amp; Schielzeth, H. (2017). The coefficient of determination</w:t>
+      </w:r>
+      <w:r>
+        <w:t xml:space="preserve"> </w:t>
+      </w:r>
+      <w:r>
+        <w:t xml:space="preserve">R2</w:t>
+      </w:r>
+      <w:r>
+        <w:t xml:space="preserve"> </w:t>
+      </w:r>
+      <w:r>
+        <w:t xml:space="preserve">and intra-class correlation coefficient from generalized linear mixed-effects models revisited and expanded.</w:t>
+      </w:r>
+      <w:r>
+        <w:t xml:space="preserve"> </w:t>
+      </w:r>
+      <w:r>
+        <w:rPr>
+          <w:iCs/>
+          <w:i/>
+        </w:rPr>
+        <w:t xml:space="preserve">Journal of The Royal Society Interface</w:t>
+      </w:r>
+      <w:r>
+        <w:t xml:space="preserve">,</w:t>
+      </w:r>
+      <w:r>
+        <w:t xml:space="preserve"> </w:t>
+      </w:r>
+      <w:r>
+        <w:rPr>
+          <w:iCs/>
+          <w:i/>
+        </w:rPr>
+        <w:t xml:space="preserve">14</w:t>
+      </w:r>
+      <w:r>
+        <w:t xml:space="preserve">(134), 20170213.</w:t>
+      </w:r>
+      <w:r>
+        <w:t xml:space="preserve"> </w:t>
+      </w:r>
+      <w:hyperlink r:id="rId43">
+        <w:r>
+          <w:rPr>
+            <w:rStyle w:val="Hyperlink"/>
+          </w:rPr>
+          <w:t xml:space="preserve">https://doi.org/10.1098/rsif.2017.0213</w:t>
+        </w:r>
+      </w:hyperlink>
+    </w:p>
+    <w:bookmarkEnd w:id="44"/>
+    <w:bookmarkStart w:id="46" w:name="ref-pedersen_patchwork_2022"/>
+    <w:p>
+      <w:pPr>
+        <w:pStyle w:val="Bibliography"/>
+      </w:pPr>
+      <w:r>
         <w:t xml:space="preserve">Pedersen, T. L. (2022).</w:t>
       </w:r>
       <w:r>
@@ -1794,7 +2866,7 @@
       <w:r>
         <w:t xml:space="preserve"> </w:t>
       </w:r>
-      <w:hyperlink r:id="rId36">
+      <w:hyperlink r:id="rId45">
         <w:r>
           <w:rPr>
             <w:rStyle w:val="Hyperlink"/>
@@ -1803,8 +2875,8 @@
         </w:r>
       </w:hyperlink>
     </w:p>
-    <w:bookmarkEnd w:id="37"/>
-    <w:bookmarkStart w:id="39" w:name="ref-wagenmakers_practical_2007"/>
+    <w:bookmarkEnd w:id="46"/>
+    <w:bookmarkStart w:id="48" w:name="ref-wagenmakers_practical_2007"/>
     <w:p>
       <w:pPr>
         <w:pStyle w:val="Bibliography"/>
@@ -1841,7 +2913,7 @@
       <w:r>
         <w:t xml:space="preserve"> </w:t>
       </w:r>
-      <w:hyperlink r:id="rId38">
+      <w:hyperlink r:id="rId47">
         <w:r>
           <w:rPr>
             <w:rStyle w:val="Hyperlink"/>
@@ -1850,8 +2922,8 @@
         </w:r>
       </w:hyperlink>
     </w:p>
-    <w:bookmarkEnd w:id="39"/>
-    <w:bookmarkStart w:id="41" w:name="ref-wickham_ggplot2_2022"/>
+    <w:bookmarkEnd w:id="48"/>
+    <w:bookmarkStart w:id="50" w:name="ref-wickham_ggplot2_2022"/>
     <w:p>
       <w:pPr>
         <w:pStyle w:val="Bibliography"/>
@@ -2001,7 +3073,7 @@
       <w:r>
         <w:t xml:space="preserve"> </w:t>
       </w:r>
-      <w:hyperlink r:id="rId40">
+      <w:hyperlink r:id="rId49">
         <w:r>
           <w:rPr>
             <w:rStyle w:val="Hyperlink"/>
@@ -2010,9 +3082,9 @@
         </w:r>
       </w:hyperlink>
     </w:p>
-    <w:bookmarkEnd w:id="41"/>
-    <w:bookmarkEnd w:id="42"/>
-    <w:bookmarkEnd w:id="43"/>
+    <w:bookmarkEnd w:id="50"/>
+    <w:bookmarkEnd w:id="51"/>
+    <w:bookmarkEnd w:id="52"/>
     <w:sectPr/>
   </w:body>
 </w:document>
@@ -2598,258 +3670,226 @@
     <w:link w:val="VerbatimChar"/>
     <w:pPr>
       <w:wordWrap w:val="off"/>
-      <w:shd w:val="clear" w:fill="f1f3f5"/>
     </w:pPr>
   </w:style>
   <w:style w:type="character" w:customStyle="1" w:styleId="KeywordTok">
     <w:name w:val="KeywordTok"/>
     <w:basedOn w:val="VerbatimChar"/>
     <w:rPr>
-      <w:color w:val="003b4f"/>
-      <w:shd w:val="clear" w:fill="f1f3f5"/>
+      <w:color w:val="d73a49"/>
     </w:rPr>
   </w:style>
   <w:style w:type="character" w:customStyle="1" w:styleId="DataTypeTok">
     <w:name w:val="DataTypeTok"/>
     <w:basedOn w:val="VerbatimChar"/>
     <w:rPr>
-      <w:color w:val="ad0000"/>
-      <w:shd w:val="clear" w:fill="f1f3f5"/>
+      <w:color w:val="d73a49"/>
     </w:rPr>
   </w:style>
   <w:style w:type="character" w:customStyle="1" w:styleId="DecValTok">
     <w:name w:val="DecValTok"/>
     <w:basedOn w:val="VerbatimChar"/>
     <w:rPr>
-      <w:color w:val="ad0000"/>
-      <w:shd w:val="clear" w:fill="f1f3f5"/>
+      <w:color w:val="005cc5"/>
     </w:rPr>
   </w:style>
   <w:style w:type="character" w:customStyle="1" w:styleId="BaseNTok">
     <w:name w:val="BaseNTok"/>
     <w:basedOn w:val="VerbatimChar"/>
     <w:rPr>
-      <w:color w:val="ad0000"/>
-      <w:shd w:val="clear" w:fill="f1f3f5"/>
+      <w:color w:val="005cc5"/>
     </w:rPr>
   </w:style>
   <w:style w:type="character" w:customStyle="1" w:styleId="FloatTok">
     <w:name w:val="FloatTok"/>
     <w:basedOn w:val="VerbatimChar"/>
     <w:rPr>
-      <w:color w:val="ad0000"/>
-      <w:shd w:val="clear" w:fill="f1f3f5"/>
+      <w:color w:val="005cc5"/>
     </w:rPr>
   </w:style>
   <w:style w:type="character" w:customStyle="1" w:styleId="ConstantTok">
     <w:name w:val="ConstantTok"/>
     <w:basedOn w:val="VerbatimChar"/>
     <w:rPr>
-      <w:color w:val="8f5902"/>
-      <w:shd w:val="clear" w:fill="f1f3f5"/>
+      <w:color w:val="005cc5"/>
     </w:rPr>
   </w:style>
   <w:style w:type="character" w:customStyle="1" w:styleId="CharTok">
     <w:name w:val="CharTok"/>
     <w:basedOn w:val="VerbatimChar"/>
     <w:rPr>
-      <w:color w:val="20794d"/>
-      <w:shd w:val="clear" w:fill="f1f3f5"/>
+      <w:color w:val="032f62"/>
     </w:rPr>
   </w:style>
   <w:style w:type="character" w:customStyle="1" w:styleId="SpecialCharTok">
     <w:name w:val="SpecialCharTok"/>
     <w:basedOn w:val="VerbatimChar"/>
     <w:rPr>
-      <w:color w:val="5e5e5e"/>
-      <w:shd w:val="clear" w:fill="f1f3f5"/>
+      <w:color w:val="005cc5"/>
     </w:rPr>
   </w:style>
   <w:style w:type="character" w:customStyle="1" w:styleId="StringTok">
     <w:name w:val="StringTok"/>
     <w:basedOn w:val="VerbatimChar"/>
     <w:rPr>
-      <w:color w:val="20794d"/>
-      <w:shd w:val="clear" w:fill="f1f3f5"/>
+      <w:color w:val="032f62"/>
     </w:rPr>
   </w:style>
   <w:style w:type="character" w:customStyle="1" w:styleId="VerbatimStringTok">
     <w:name w:val="VerbatimStringTok"/>
     <w:basedOn w:val="VerbatimChar"/>
     <w:rPr>
-      <w:color w:val="20794d"/>
-      <w:shd w:val="clear" w:fill="f1f3f5"/>
+      <w:color w:val="032f62"/>
     </w:rPr>
   </w:style>
   <w:style w:type="character" w:customStyle="1" w:styleId="SpecialStringTok">
     <w:name w:val="SpecialStringTok"/>
     <w:basedOn w:val="VerbatimChar"/>
     <w:rPr>
-      <w:color w:val="20794d"/>
-      <w:shd w:val="clear" w:fill="f1f3f5"/>
+      <w:color w:val="032f62"/>
     </w:rPr>
   </w:style>
   <w:style w:type="character" w:customStyle="1" w:styleId="ImportTok">
     <w:name w:val="ImportTok"/>
     <w:basedOn w:val="VerbatimChar"/>
     <w:rPr>
-      <w:color w:val="00769e"/>
-      <w:shd w:val="clear" w:fill="f1f3f5"/>
+      <w:color w:val="032f62"/>
     </w:rPr>
   </w:style>
   <w:style w:type="character" w:customStyle="1" w:styleId="CommentTok">
     <w:name w:val="CommentTok"/>
     <w:basedOn w:val="VerbatimChar"/>
     <w:rPr>
-      <w:color w:val="5e5e5e"/>
-      <w:shd w:val="clear" w:fill="f1f3f5"/>
+      <w:color w:val="6a737d"/>
     </w:rPr>
   </w:style>
   <w:style w:type="character" w:customStyle="1" w:styleId="DocumentationTok">
     <w:name w:val="DocumentationTok"/>
     <w:basedOn w:val="VerbatimChar"/>
     <w:rPr>
-      <w:color w:val="5e5e5e"/>
-      <w:shd w:val="clear" w:fill="f1f3f5"/>
-      <w:i/>
+      <w:color w:val="6a737d"/>
     </w:rPr>
   </w:style>
   <w:style w:type="character" w:customStyle="1" w:styleId="AnnotationTok">
     <w:name w:val="AnnotationTok"/>
     <w:basedOn w:val="VerbatimChar"/>
     <w:rPr>
-      <w:color w:val="5e5e5e"/>
-      <w:shd w:val="clear" w:fill="f1f3f5"/>
+      <w:color w:val="6a737d"/>
     </w:rPr>
   </w:style>
   <w:style w:type="character" w:customStyle="1" w:styleId="CommentVarTok">
     <w:name w:val="CommentVarTok"/>
     <w:basedOn w:val="VerbatimChar"/>
     <w:rPr>
-      <w:color w:val="5e5e5e"/>
-      <w:shd w:val="clear" w:fill="f1f3f5"/>
-      <w:i/>
+      <w:color w:val="6a737d"/>
     </w:rPr>
   </w:style>
   <w:style w:type="character" w:customStyle="1" w:styleId="OtherTok">
     <w:name w:val="OtherTok"/>
     <w:basedOn w:val="VerbatimChar"/>
     <w:rPr>
-      <w:color w:val="003b4f"/>
-      <w:shd w:val="clear" w:fill="f1f3f5"/>
+      <w:color w:val="6f42c1"/>
     </w:rPr>
   </w:style>
   <w:style w:type="character" w:customStyle="1" w:styleId="FunctionTok">
     <w:name w:val="FunctionTok"/>
     <w:basedOn w:val="VerbatimChar"/>
     <w:rPr>
-      <w:color w:val="4758ab"/>
-      <w:shd w:val="clear" w:fill="f1f3f5"/>
+      <w:color w:val="6f42c1"/>
     </w:rPr>
   </w:style>
   <w:style w:type="character" w:customStyle="1" w:styleId="VariableTok">
     <w:name w:val="VariableTok"/>
     <w:basedOn w:val="VerbatimChar"/>
     <w:rPr>
-      <w:color w:val="111111"/>
-      <w:shd w:val="clear" w:fill="f1f3f5"/>
+      <w:color w:val="e36209"/>
     </w:rPr>
   </w:style>
   <w:style w:type="character" w:customStyle="1" w:styleId="ControlFlowTok">
     <w:name w:val="ControlFlowTok"/>
     <w:basedOn w:val="VerbatimChar"/>
     <w:rPr>
-      <w:color w:val="003b4f"/>
-      <w:shd w:val="clear" w:fill="f1f3f5"/>
+      <w:color w:val="d73a49"/>
     </w:rPr>
   </w:style>
   <w:style w:type="character" w:customStyle="1" w:styleId="OperatorTok">
     <w:name w:val="OperatorTok"/>
     <w:basedOn w:val="VerbatimChar"/>
     <w:rPr>
-      <w:color w:val="5e5e5e"/>
-      <w:shd w:val="clear" w:fill="f1f3f5"/>
+      <w:color w:val="24292e"/>
     </w:rPr>
   </w:style>
   <w:style w:type="character" w:customStyle="1" w:styleId="BuiltInTok">
     <w:name w:val="BuiltInTok"/>
     <w:basedOn w:val="VerbatimChar"/>
     <w:rPr>
-      <w:color w:val="003b4f"/>
-      <w:shd w:val="clear" w:fill="f1f3f5"/>
+      <w:color w:val="d73a49"/>
     </w:rPr>
   </w:style>
   <w:style w:type="character" w:customStyle="1" w:styleId="ExtensionTok">
     <w:name w:val="ExtensionTok"/>
     <w:basedOn w:val="VerbatimChar"/>
     <w:rPr>
-      <w:color w:val="003b4f"/>
-      <w:shd w:val="clear" w:fill="f1f3f5"/>
+      <w:color w:val="d73a49"/>
+      <w:b/>
     </w:rPr>
   </w:style>
   <w:style w:type="character" w:customStyle="1" w:styleId="PreprocessorTok">
     <w:name w:val="PreprocessorTok"/>
     <w:basedOn w:val="VerbatimChar"/>
     <w:rPr>
-      <w:color w:val="ad0000"/>
-      <w:shd w:val="clear" w:fill="f1f3f5"/>
+      <w:color w:val="d73a49"/>
     </w:rPr>
   </w:style>
   <w:style w:type="character" w:customStyle="1" w:styleId="AttributeTok">
     <w:name w:val="AttributeTok"/>
     <w:basedOn w:val="VerbatimChar"/>
     <w:rPr>
-      <w:color w:val="657422"/>
-      <w:shd w:val="clear" w:fill="f1f3f5"/>
+      <w:color w:val="d73a49"/>
     </w:rPr>
   </w:style>
   <w:style w:type="character" w:customStyle="1" w:styleId="RegionMarkerTok">
     <w:name w:val="RegionMarkerTok"/>
     <w:basedOn w:val="VerbatimChar"/>
     <w:rPr>
-      <w:color w:val="003b4f"/>
-      <w:shd w:val="clear" w:fill="f1f3f5"/>
+      <w:color w:val="6a737d"/>
     </w:rPr>
   </w:style>
   <w:style w:type="character" w:customStyle="1" w:styleId="InformationTok">
     <w:name w:val="InformationTok"/>
     <w:basedOn w:val="VerbatimChar"/>
     <w:rPr>
-      <w:color w:val="5e5e5e"/>
-      <w:shd w:val="clear" w:fill="f1f3f5"/>
+      <w:color w:val="6a737d"/>
     </w:rPr>
   </w:style>
   <w:style w:type="character" w:customStyle="1" w:styleId="WarningTok">
     <w:name w:val="WarningTok"/>
     <w:basedOn w:val="VerbatimChar"/>
     <w:rPr>
-      <w:color w:val="5e5e5e"/>
-      <w:shd w:val="clear" w:fill="f1f3f5"/>
-      <w:i/>
+      <w:color w:val="ff5555"/>
     </w:rPr>
   </w:style>
   <w:style w:type="character" w:customStyle="1" w:styleId="AlertTok">
     <w:name w:val="AlertTok"/>
     <w:basedOn w:val="VerbatimChar"/>
     <w:rPr>
-      <w:color w:val="ad0000"/>
-      <w:shd w:val="clear" w:fill="f1f3f5"/>
+      <w:color w:val="ff5555"/>
+      <w:b/>
     </w:rPr>
   </w:style>
   <w:style w:type="character" w:customStyle="1" w:styleId="ErrorTok">
     <w:name w:val="ErrorTok"/>
     <w:basedOn w:val="VerbatimChar"/>
     <w:rPr>
-      <w:color w:val="ad0000"/>
-      <w:shd w:val="clear" w:fill="f1f3f5"/>
+      <w:color w:val="ff5555"/>
+      <w:u/>
     </w:rPr>
   </w:style>
   <w:style w:type="character" w:customStyle="1" w:styleId="NormalTok">
     <w:name w:val="NormalTok"/>
     <w:basedOn w:val="VerbatimChar"/>
     <w:rPr>
-      <w:color w:val="003b4f"/>
-      <w:shd w:val="clear" w:fill="f1f3f5"/>
+      <w:color w:val="24292e"/>
     </w:rPr>
   </w:style>
 </w:styles>

</xml_diff>